<commit_message>
first tutorial for interactive documentation
</commit_message>
<xml_diff>
--- a/01_Dokumentation/08_Testresultate/Auswertung Fragebögen.docx
+++ b/01_Dokumentation/08_Testresultate/Auswertung Fragebögen.docx
@@ -1,6 +1,6 @@
 
 <file path=word/document.xml><?xml version="1.0" encoding="utf-8"?>
-<w:document xmlns:wpc="http://schemas.microsoft.com/office/word/2010/wordprocessingCanvas" xmlns:cx="http://schemas.microsoft.com/office/drawing/2014/chartex" xmlns:cx1="http://schemas.microsoft.com/office/drawing/2015/9/8/chartex" xmlns:cx2="http://schemas.microsoft.com/office/drawing/2015/10/21/chartex" xmlns:cx3="http://schemas.microsoft.com/office/drawing/2016/5/9/chartex" xmlns:cx4="http://schemas.microsoft.com/office/drawing/2016/5/10/chartex" xmlns:cx5="http://schemas.microsoft.com/office/drawing/2016/5/11/chartex" xmlns:cx6="http://schemas.microsoft.com/office/drawing/2016/5/12/chartex" xmlns:cx7="http://schemas.microsoft.com/office/drawing/2016/5/13/chartex" xmlns:cx8="http://schemas.microsoft.com/office/drawing/2016/5/14/chartex" xmlns:mc="http://schemas.openxmlformats.org/markup-compatibility/2006" xmlns:aink="http://schemas.microsoft.com/office/drawing/2016/ink" xmlns:am3d="http://schemas.microsoft.com/office/drawing/2017/model3d" xmlns:o="urn:schemas-microsoft-com:office:office" xmlns:r="http://schemas.openxmlformats.org/officeDocument/2006/relationships" xmlns:m="http://schemas.openxmlformats.org/officeDocument/2006/math" xmlns:v="urn:schemas-microsoft-com:vml" xmlns:wp14="http://schemas.microsoft.com/office/word/2010/wordprocessingDrawing" xmlns:wp="http://schemas.openxmlformats.org/drawingml/2006/wordprocessingDrawing" xmlns:w10="urn:schemas-microsoft-com:office:word" xmlns:w="http://schemas.openxmlformats.org/wordprocessingml/2006/main" xmlns:w14="http://schemas.microsoft.com/office/word/2010/wordml" xmlns:w15="http://schemas.microsoft.com/office/word/2012/wordml" xmlns:w16se="http://schemas.microsoft.com/office/word/2015/wordml/symex" xmlns:wpg="http://schemas.microsoft.com/office/word/2010/wordprocessingGroup" xmlns:wpi="http://schemas.microsoft.com/office/word/2010/wordprocessingInk" xmlns:wne="http://schemas.microsoft.com/office/word/2006/wordml" xmlns:wps="http://schemas.microsoft.com/office/word/2010/wordprocessingShape" mc:Ignorable="w14 w15 w16se wp14">
+<w:document xmlns:wpc="http://schemas.microsoft.com/office/word/2010/wordprocessingCanvas" xmlns:mc="http://schemas.openxmlformats.org/markup-compatibility/2006" xmlns:o="urn:schemas-microsoft-com:office:office" xmlns:r="http://schemas.openxmlformats.org/officeDocument/2006/relationships" xmlns:m="http://schemas.openxmlformats.org/officeDocument/2006/math" xmlns:v="urn:schemas-microsoft-com:vml" xmlns:wp14="http://schemas.microsoft.com/office/word/2010/wordprocessingDrawing" xmlns:wp="http://schemas.openxmlformats.org/drawingml/2006/wordprocessingDrawing" xmlns:w10="urn:schemas-microsoft-com:office:word" xmlns:w="http://schemas.openxmlformats.org/wordprocessingml/2006/main" xmlns:w14="http://schemas.microsoft.com/office/word/2010/wordml" xmlns:w15="http://schemas.microsoft.com/office/word/2012/wordml" xmlns:wpg="http://schemas.microsoft.com/office/word/2010/wordprocessingGroup" xmlns:wpi="http://schemas.microsoft.com/office/word/2010/wordprocessingInk" xmlns:wne="http://schemas.microsoft.com/office/word/2006/wordml" xmlns:wps="http://schemas.microsoft.com/office/word/2010/wordprocessingShape" mc:Ignorable="w14 w15 wp14">
   <w:body>
     <w:p>
       <w:pPr>
@@ -477,8 +477,6 @@
             </w:rPr>
           </w:pPr>
         </w:p>
-        <w:bookmarkStart w:id="0" w:name="_GoBack"/>
-        <w:bookmarkEnd w:id="0"/>
         <w:p>
           <w:pPr>
             <w:pStyle w:val="Verzeichnis1"/>
@@ -1302,7 +1300,7 @@
           <w:lang w:val="de-CH"/>
         </w:rPr>
       </w:pPr>
-      <w:bookmarkStart w:id="1" w:name="_Toc500325060"/>
+      <w:bookmarkStart w:id="0" w:name="_Toc500325060"/>
       <w:r>
         <w:rPr>
           <w:lang w:val="de-CH"/>
@@ -1315,6 +1313,41 @@
           <w:lang w:val="de-CH"/>
         </w:rPr>
         <w:t>Fragebogenauswertung</w:t>
+      </w:r>
+      <w:bookmarkEnd w:id="0"/>
+    </w:p>
+    <w:p>
+      <w:pPr>
+        <w:rPr>
+          <w:lang w:val="de-CH"/>
+        </w:rPr>
+      </w:pPr>
+      <w:r>
+        <w:rPr>
+          <w:lang w:val="de-CH"/>
+        </w:rPr>
+        <w:t>Nebst dem Standard-Szenario als Referenz-Wert haben wir die Probanden durch gegensätzliche Versuche laufen lassen um festzustellen ob z.B. eine Tunnelvergrösserung oder Tunnelverkleinerung einen grösseren Effekt erzielt. Basierenden darauf kann eine Empfehlung für eine verbesserte Standardkonfiguration für den Tunnel abgeben werden.</w:t>
+      </w:r>
+    </w:p>
+    <w:p>
+      <w:pPr>
+        <w:pStyle w:val="berschrift2"/>
+        <w:rPr>
+          <w:lang w:val="de-CH"/>
+        </w:rPr>
+      </w:pPr>
+      <w:bookmarkStart w:id="1" w:name="_Toc500325061"/>
+      <w:r>
+        <w:rPr>
+          <w:lang w:val="de-CH"/>
+        </w:rPr>
+        <w:t xml:space="preserve">Effekt wird kleiner bei mehreren </w:t>
+      </w:r>
+      <w:r>
+        <w:rPr>
+          <w:lang w:val="de-CH"/>
+        </w:rPr>
+        <w:t>Durchläufen</w:t>
       </w:r>
       <w:bookmarkEnd w:id="1"/>
     </w:p>
@@ -1328,76 +1361,41 @@
         <w:rPr>
           <w:lang w:val="de-CH"/>
         </w:rPr>
-        <w:t>Nebst dem Standard-Szenario als Referenz-Wert haben wir die Probanden durch gegensätzliche Versuche laufen lassen um festzustellen ob z.B. eine Tunnelvergrösserung oder Tunnelverkleinerung einen grösseren Effekt erzielt. Basierenden darauf kann eine Empfehlung für eine verbesserte Standardkonfiguration für den Tunnel abgeben werden.</w:t>
+        <w:t>Anhand der Mittelwerte der Bewertung «</w:t>
+      </w:r>
+      <w:r>
+        <w:rPr>
+          <w:lang w:val="de-CH"/>
+        </w:rPr>
+        <w:t>Mein Gleichgewichtssinn im Vortex Tunnel war beeinträchtigt</w:t>
+      </w:r>
+      <w:r>
+        <w:rPr>
+          <w:lang w:val="de-CH"/>
+        </w:rPr>
+        <w:t>» von einer Skala von 1 b</w:t>
+      </w:r>
+      <w:r>
+        <w:rPr>
+          <w:lang w:val="de-CH"/>
+        </w:rPr>
+        <w:t xml:space="preserve">is 10 sieht man, dass tendenziell der Effekt weniger stark in späteren Durchgängen wahrgenommen wurde. </w:t>
+      </w:r>
+      <w:r>
+        <w:rPr>
+          <w:lang w:val="de-CH"/>
+        </w:rPr>
+        <w:t>Einzig die Effektsteigerung in Szenario 2 war stark genug um diesen Effekt entgegen zu wirken.</w:t>
       </w:r>
     </w:p>
     <w:p>
       <w:pPr>
-        <w:pStyle w:val="berschrift2"/>
-        <w:rPr>
-          <w:lang w:val="de-CH"/>
-        </w:rPr>
-      </w:pPr>
-      <w:bookmarkStart w:id="2" w:name="_Toc500325061"/>
-      <w:r>
-        <w:rPr>
-          <w:lang w:val="de-CH"/>
-        </w:rPr>
-        <w:t xml:space="preserve">Effekt wird kleiner bei mehreren </w:t>
-      </w:r>
-      <w:r>
-        <w:rPr>
-          <w:lang w:val="de-CH"/>
-        </w:rPr>
-        <w:t>Durchläufen</w:t>
-      </w:r>
-      <w:bookmarkEnd w:id="2"/>
-    </w:p>
-    <w:p>
-      <w:pPr>
-        <w:rPr>
-          <w:lang w:val="de-CH"/>
-        </w:rPr>
-      </w:pPr>
-      <w:r>
-        <w:rPr>
-          <w:lang w:val="de-CH"/>
-        </w:rPr>
-        <w:t>Anhand der Mittelwerte der Bewertung «</w:t>
-      </w:r>
-      <w:r>
-        <w:rPr>
-          <w:lang w:val="de-CH"/>
-        </w:rPr>
-        <w:t>Mein Gleichgewichtssinn im Vortex Tunnel war beeinträchtigt</w:t>
-      </w:r>
-      <w:r>
-        <w:rPr>
-          <w:lang w:val="de-CH"/>
-        </w:rPr>
-        <w:t>» von einer Skala von 1 b</w:t>
-      </w:r>
-      <w:r>
-        <w:rPr>
-          <w:lang w:val="de-CH"/>
-        </w:rPr>
-        <w:t xml:space="preserve">is 10 sieht man, dass tendenziell der Effekt weniger stark in späteren Durchgängen wahrgenommen wurde. </w:t>
-      </w:r>
-      <w:r>
-        <w:rPr>
-          <w:lang w:val="de-CH"/>
-        </w:rPr>
-        <w:t>Einzig die Effektsteigerung in Szenario 2 war stark genug um diesen Effekt entgegen zu wirken.</w:t>
-      </w:r>
-    </w:p>
-    <w:p>
-      <w:pPr>
         <w:keepNext/>
       </w:pPr>
       <w:r>
         <w:rPr>
           <w:noProof/>
-          <w:lang w:val="de-CH"/>
+          <w:lang w:eastAsia="en-GB"/>
         </w:rPr>
         <w:drawing>
           <wp:inline distT="0" distB="0" distL="0" distR="0">
@@ -1413,6 +1411,8 @@
           </wp:inline>
         </w:drawing>
       </w:r>
+      <w:bookmarkStart w:id="2" w:name="_GoBack"/>
+      <w:bookmarkEnd w:id="2"/>
     </w:p>
     <w:p>
       <w:pPr>
@@ -1505,7 +1505,7 @@
       <w:r>
         <w:rPr>
           <w:noProof/>
-          <w:lang w:val="de-CH"/>
+          <w:lang w:eastAsia="en-GB"/>
         </w:rPr>
         <w:drawing>
           <wp:inline distT="0" distB="0" distL="0" distR="0" wp14:anchorId="7E827567" wp14:editId="6DDEEEAB">
@@ -1682,7 +1682,7 @@
       <w:r>
         <w:rPr>
           <w:noProof/>
-          <w:lang w:val="de-CH"/>
+          <w:lang w:eastAsia="en-GB"/>
         </w:rPr>
         <w:drawing>
           <wp:inline distT="0" distB="0" distL="0" distR="0" wp14:anchorId="2D19FEED" wp14:editId="59559374">
@@ -1879,7 +1879,7 @@
       <w:r>
         <w:rPr>
           <w:noProof/>
-          <w:lang w:val="de-CH"/>
+          <w:lang w:eastAsia="en-GB"/>
         </w:rPr>
         <w:drawing>
           <wp:inline distT="0" distB="0" distL="0" distR="0" wp14:anchorId="14E5D355" wp14:editId="4FE912C9">
@@ -2270,19 +2270,7 @@
         <w:rPr>
           <w:lang w:val="de-CH"/>
         </w:rPr>
-        <w:t>Bei Verbesserungsvorschlägen liegt der Fokus klar auf dem Laufsteg und weniger auf dem Tunnel selbst. Dies deckt sich mit der Erkenntnis, dass Testprobanen sich stärker auf den Steg in späteren Szenarien fokussieren (siehe «</w:t>
-      </w:r>
-      <w:r>
-        <w:rPr>
-          <w:lang w:val="de-CH"/>
-        </w:rPr>
-        <w:t>Testpersonen tendieren darauf den «Steg» zu fokussieren in späteren Durchläufen</w:t>
-      </w:r>
-      <w:r>
-        <w:rPr>
-          <w:lang w:val="de-CH"/>
-        </w:rPr>
-        <w:t>»)</w:t>
+        <w:t>Bei Verbesserungsvorschlägen liegt der Fokus klar auf dem Laufsteg und weniger auf dem Tunnel selbst. Dies deckt sich mit der Erkenntnis, dass Testprobanen sich stärker auf den Steg in späteren Szenarien fokussieren (siehe «Testpersonen tendieren darauf den «Steg» zu fokussieren in späteren Durchläufen»)</w:t>
       </w:r>
     </w:p>
     <w:p>
@@ -2487,24 +2475,7 @@
           <w:lang w:val="de-CH"/>
         </w:rPr>
         <w:br/>
-      </w:r>
-      <w:r>
-        <w:rPr>
-          <w:lang w:val="de-CH"/>
-        </w:rPr>
-        <w:t xml:space="preserve">Es soll ein Steg vorhanden sein, welcher sich leicht bewegt wie etwa eine Hängebrücke. Die Testperson soll leichte Probleme beim </w:t>
-      </w:r>
-      <w:r>
-        <w:rPr>
-          <w:lang w:val="de-CH"/>
-        </w:rPr>
-        <w:t>Gehen</w:t>
-      </w:r>
-      <w:r>
-        <w:rPr>
-          <w:lang w:val="de-CH"/>
-        </w:rPr>
-        <w:t xml:space="preserve"> über den Steg verspüren.</w:t>
+        <w:t>Es soll ein Steg vorhanden sein, welcher sich leicht bewegt wie etwa eine Hängebrücke. Die Testperson soll leichte Probleme beim Gehen über den Steg verspüren.</w:t>
       </w:r>
       <w:r>
         <w:rPr>
@@ -2707,6 +2678,24 @@
     </w:p>
     <w:p>
       <w:pPr>
+        <w:pStyle w:val="Listenabsatz"/>
+        <w:numPr>
+          <w:ilvl w:val="0"/>
+          <w:numId w:val="16"/>
+        </w:numPr>
+        <w:rPr>
+          <w:lang w:val="de-CH"/>
+        </w:rPr>
+      </w:pPr>
+      <w:r>
+        <w:rPr>
+          <w:lang w:val="de-CH"/>
+        </w:rPr>
+        <w:t>Testszenario ohne Geländer (nur Steg)</w:t>
+      </w:r>
+    </w:p>
+    <w:p>
+      <w:pPr>
         <w:pStyle w:val="berschrift2"/>
         <w:rPr>
           <w:lang w:val="de-CH"/>
@@ -2731,21 +2720,7 @@
         <w:rPr>
           <w:lang w:val="de-CH"/>
         </w:rPr>
-        <w:t xml:space="preserve">Fragen zu Übelkeit und Geh-Hilfe lieferten keine zufriedenstellenden Resultate auf einer Skala von 1 bis 10, sondern verwirrten die Benutzer nur. Hier würde sich </w:t>
-      </w:r>
-      <w:proofErr w:type="gramStart"/>
-      <w:r>
-        <w:rPr>
-          <w:lang w:val="de-CH"/>
-        </w:rPr>
-        <w:t>eine Ja</w:t>
-      </w:r>
-      <w:proofErr w:type="gramEnd"/>
-      <w:r>
-        <w:rPr>
-          <w:lang w:val="de-CH"/>
-        </w:rPr>
-        <w:t xml:space="preserve">/Nein Frage besser eignen in Zukunft. </w:t>
+        <w:t xml:space="preserve">Fragen zu Übelkeit und Geh-Hilfe lieferten keine zufriedenstellenden Resultate auf einer Skala von 1 bis 10, sondern verwirrten die Benutzer nur. Hier würde sich eine Ja/Nein Frage besser eignen in Zukunft. </w:t>
       </w:r>
       <w:r>
         <w:rPr>
@@ -2831,19 +2806,7 @@
         <w:rPr>
           <w:lang w:val="de-CH"/>
         </w:rPr>
-        <w:t>Beim Test soll nur eine Person mit den Testleitern im Raum befinden um Beeinflussungs-Effekte (siehe «</w:t>
-      </w:r>
-      <w:r>
-        <w:rPr>
-          <w:lang w:val="de-CH"/>
-        </w:rPr>
-        <w:t>Erkenntnisse aus Versuchsbeobachtungen</w:t>
-      </w:r>
-      <w:r>
-        <w:rPr>
-          <w:lang w:val="de-CH"/>
-        </w:rPr>
-        <w:t>») zu vermeiden.</w:t>
+        <w:t>Beim Test soll nur eine Person mit den Testleitern im Raum befinden um Beeinflussungs-Effekte (siehe «Erkenntnisse aus Versuchsbeobachtungen») zu vermeiden.</w:t>
       </w:r>
     </w:p>
     <w:p>
@@ -2892,7 +2855,7 @@
 </file>
 
 <file path=word/endnotes.xml><?xml version="1.0" encoding="utf-8"?>
-<w:endnotes xmlns:wpc="http://schemas.microsoft.com/office/word/2010/wordprocessingCanvas" xmlns:cx="http://schemas.microsoft.com/office/drawing/2014/chartex" xmlns:cx1="http://schemas.microsoft.com/office/drawing/2015/9/8/chartex" xmlns:cx2="http://schemas.microsoft.com/office/drawing/2015/10/21/chartex" xmlns:cx3="http://schemas.microsoft.com/office/drawing/2016/5/9/chartex" xmlns:cx4="http://schemas.microsoft.com/office/drawing/2016/5/10/chartex" xmlns:cx5="http://schemas.microsoft.com/office/drawing/2016/5/11/chartex" xmlns:cx6="http://schemas.microsoft.com/office/drawing/2016/5/12/chartex" xmlns:cx7="http://schemas.microsoft.com/office/drawing/2016/5/13/chartex" xmlns:cx8="http://schemas.microsoft.com/office/drawing/2016/5/14/chartex" xmlns:mc="http://schemas.openxmlformats.org/markup-compatibility/2006" xmlns:aink="http://schemas.microsoft.com/office/drawing/2016/ink" xmlns:am3d="http://schemas.microsoft.com/office/drawing/2017/model3d" xmlns:o="urn:schemas-microsoft-com:office:office" xmlns:r="http://schemas.openxmlformats.org/officeDocument/2006/relationships" xmlns:m="http://schemas.openxmlformats.org/officeDocument/2006/math" xmlns:v="urn:schemas-microsoft-com:vml" xmlns:wp14="http://schemas.microsoft.com/office/word/2010/wordprocessingDrawing" xmlns:wp="http://schemas.openxmlformats.org/drawingml/2006/wordprocessingDrawing" xmlns:w10="urn:schemas-microsoft-com:office:word" xmlns:w="http://schemas.openxmlformats.org/wordprocessingml/2006/main" xmlns:w14="http://schemas.microsoft.com/office/word/2010/wordml" xmlns:w15="http://schemas.microsoft.com/office/word/2012/wordml" xmlns:w16se="http://schemas.microsoft.com/office/word/2015/wordml/symex" xmlns:wpg="http://schemas.microsoft.com/office/word/2010/wordprocessingGroup" xmlns:wpi="http://schemas.microsoft.com/office/word/2010/wordprocessingInk" xmlns:wne="http://schemas.microsoft.com/office/word/2006/wordml" xmlns:wps="http://schemas.microsoft.com/office/word/2010/wordprocessingShape" mc:Ignorable="w14 w15 w16se wp14">
+<w:endnotes xmlns:wpc="http://schemas.microsoft.com/office/word/2010/wordprocessingCanvas" xmlns:mc="http://schemas.openxmlformats.org/markup-compatibility/2006" xmlns:o="urn:schemas-microsoft-com:office:office" xmlns:r="http://schemas.openxmlformats.org/officeDocument/2006/relationships" xmlns:m="http://schemas.openxmlformats.org/officeDocument/2006/math" xmlns:v="urn:schemas-microsoft-com:vml" xmlns:wp14="http://schemas.microsoft.com/office/word/2010/wordprocessingDrawing" xmlns:wp="http://schemas.openxmlformats.org/drawingml/2006/wordprocessingDrawing" xmlns:w10="urn:schemas-microsoft-com:office:word" xmlns:w="http://schemas.openxmlformats.org/wordprocessingml/2006/main" xmlns:w14="http://schemas.microsoft.com/office/word/2010/wordml" xmlns:w15="http://schemas.microsoft.com/office/word/2012/wordml" xmlns:wpg="http://schemas.microsoft.com/office/word/2010/wordprocessingGroup" xmlns:wpi="http://schemas.microsoft.com/office/word/2010/wordprocessingInk" xmlns:wne="http://schemas.microsoft.com/office/word/2006/wordml" xmlns:wps="http://schemas.microsoft.com/office/word/2010/wordprocessingShape" mc:Ignorable="w14 w15 wp14">
   <w:endnote w:type="separator" w:id="-1">
     <w:p>
       <w:pPr>
@@ -2917,7 +2880,7 @@
 </file>
 
 <file path=word/footnotes.xml><?xml version="1.0" encoding="utf-8"?>
-<w:footnotes xmlns:wpc="http://schemas.microsoft.com/office/word/2010/wordprocessingCanvas" xmlns:cx="http://schemas.microsoft.com/office/drawing/2014/chartex" xmlns:cx1="http://schemas.microsoft.com/office/drawing/2015/9/8/chartex" xmlns:cx2="http://schemas.microsoft.com/office/drawing/2015/10/21/chartex" xmlns:cx3="http://schemas.microsoft.com/office/drawing/2016/5/9/chartex" xmlns:cx4="http://schemas.microsoft.com/office/drawing/2016/5/10/chartex" xmlns:cx5="http://schemas.microsoft.com/office/drawing/2016/5/11/chartex" xmlns:cx6="http://schemas.microsoft.com/office/drawing/2016/5/12/chartex" xmlns:cx7="http://schemas.microsoft.com/office/drawing/2016/5/13/chartex" xmlns:cx8="http://schemas.microsoft.com/office/drawing/2016/5/14/chartex" xmlns:mc="http://schemas.openxmlformats.org/markup-compatibility/2006" xmlns:aink="http://schemas.microsoft.com/office/drawing/2016/ink" xmlns:am3d="http://schemas.microsoft.com/office/drawing/2017/model3d" xmlns:o="urn:schemas-microsoft-com:office:office" xmlns:r="http://schemas.openxmlformats.org/officeDocument/2006/relationships" xmlns:m="http://schemas.openxmlformats.org/officeDocument/2006/math" xmlns:v="urn:schemas-microsoft-com:vml" xmlns:wp14="http://schemas.microsoft.com/office/word/2010/wordprocessingDrawing" xmlns:wp="http://schemas.openxmlformats.org/drawingml/2006/wordprocessingDrawing" xmlns:w10="urn:schemas-microsoft-com:office:word" xmlns:w="http://schemas.openxmlformats.org/wordprocessingml/2006/main" xmlns:w14="http://schemas.microsoft.com/office/word/2010/wordml" xmlns:w15="http://schemas.microsoft.com/office/word/2012/wordml" xmlns:w16se="http://schemas.microsoft.com/office/word/2015/wordml/symex" xmlns:wpg="http://schemas.microsoft.com/office/word/2010/wordprocessingGroup" xmlns:wpi="http://schemas.microsoft.com/office/word/2010/wordprocessingInk" xmlns:wne="http://schemas.microsoft.com/office/word/2006/wordml" xmlns:wps="http://schemas.microsoft.com/office/word/2010/wordprocessingShape" mc:Ignorable="w14 w15 w16se wp14">
+<w:footnotes xmlns:wpc="http://schemas.microsoft.com/office/word/2010/wordprocessingCanvas" xmlns:mc="http://schemas.openxmlformats.org/markup-compatibility/2006" xmlns:o="urn:schemas-microsoft-com:office:office" xmlns:r="http://schemas.openxmlformats.org/officeDocument/2006/relationships" xmlns:m="http://schemas.openxmlformats.org/officeDocument/2006/math" xmlns:v="urn:schemas-microsoft-com:vml" xmlns:wp14="http://schemas.microsoft.com/office/word/2010/wordprocessingDrawing" xmlns:wp="http://schemas.openxmlformats.org/drawingml/2006/wordprocessingDrawing" xmlns:w10="urn:schemas-microsoft-com:office:word" xmlns:w="http://schemas.openxmlformats.org/wordprocessingml/2006/main" xmlns:w14="http://schemas.microsoft.com/office/word/2010/wordml" xmlns:w15="http://schemas.microsoft.com/office/word/2012/wordml" xmlns:wpg="http://schemas.microsoft.com/office/word/2010/wordprocessingGroup" xmlns:wpi="http://schemas.microsoft.com/office/word/2010/wordprocessingInk" xmlns:wne="http://schemas.microsoft.com/office/word/2006/wordml" xmlns:wps="http://schemas.microsoft.com/office/word/2010/wordprocessingShape" mc:Ignorable="w14 w15 wp14">
   <w:footnote w:type="separator" w:id="-1">
     <w:p>
       <w:pPr>
@@ -2942,7 +2905,7 @@
 </file>
 
 <file path=word/header1.xml><?xml version="1.0" encoding="utf-8"?>
-<w:hdr xmlns:wpc="http://schemas.microsoft.com/office/word/2010/wordprocessingCanvas" xmlns:cx="http://schemas.microsoft.com/office/drawing/2014/chartex" xmlns:cx1="http://schemas.microsoft.com/office/drawing/2015/9/8/chartex" xmlns:cx2="http://schemas.microsoft.com/office/drawing/2015/10/21/chartex" xmlns:cx3="http://schemas.microsoft.com/office/drawing/2016/5/9/chartex" xmlns:cx4="http://schemas.microsoft.com/office/drawing/2016/5/10/chartex" xmlns:cx5="http://schemas.microsoft.com/office/drawing/2016/5/11/chartex" xmlns:cx6="http://schemas.microsoft.com/office/drawing/2016/5/12/chartex" xmlns:cx7="http://schemas.microsoft.com/office/drawing/2016/5/13/chartex" xmlns:cx8="http://schemas.microsoft.com/office/drawing/2016/5/14/chartex" xmlns:mc="http://schemas.openxmlformats.org/markup-compatibility/2006" xmlns:aink="http://schemas.microsoft.com/office/drawing/2016/ink" xmlns:am3d="http://schemas.microsoft.com/office/drawing/2017/model3d" xmlns:o="urn:schemas-microsoft-com:office:office" xmlns:r="http://schemas.openxmlformats.org/officeDocument/2006/relationships" xmlns:m="http://schemas.openxmlformats.org/officeDocument/2006/math" xmlns:v="urn:schemas-microsoft-com:vml" xmlns:wp14="http://schemas.microsoft.com/office/word/2010/wordprocessingDrawing" xmlns:wp="http://schemas.openxmlformats.org/drawingml/2006/wordprocessingDrawing" xmlns:w10="urn:schemas-microsoft-com:office:word" xmlns:w="http://schemas.openxmlformats.org/wordprocessingml/2006/main" xmlns:w14="http://schemas.microsoft.com/office/word/2010/wordml" xmlns:w15="http://schemas.microsoft.com/office/word/2012/wordml" xmlns:w16se="http://schemas.microsoft.com/office/word/2015/wordml/symex" xmlns:wpg="http://schemas.microsoft.com/office/word/2010/wordprocessingGroup" xmlns:wpi="http://schemas.microsoft.com/office/word/2010/wordprocessingInk" xmlns:wne="http://schemas.microsoft.com/office/word/2006/wordml" xmlns:wps="http://schemas.microsoft.com/office/word/2010/wordprocessingShape" mc:Ignorable="w14 w15 w16se wp14">
+<w:hdr xmlns:wpc="http://schemas.microsoft.com/office/word/2010/wordprocessingCanvas" xmlns:mc="http://schemas.openxmlformats.org/markup-compatibility/2006" xmlns:o="urn:schemas-microsoft-com:office:office" xmlns:r="http://schemas.openxmlformats.org/officeDocument/2006/relationships" xmlns:m="http://schemas.openxmlformats.org/officeDocument/2006/math" xmlns:v="urn:schemas-microsoft-com:vml" xmlns:wp14="http://schemas.microsoft.com/office/word/2010/wordprocessingDrawing" xmlns:wp="http://schemas.openxmlformats.org/drawingml/2006/wordprocessingDrawing" xmlns:w10="urn:schemas-microsoft-com:office:word" xmlns:w="http://schemas.openxmlformats.org/wordprocessingml/2006/main" xmlns:w14="http://schemas.microsoft.com/office/word/2010/wordml" xmlns:w15="http://schemas.microsoft.com/office/word/2012/wordml" xmlns:wpg="http://schemas.microsoft.com/office/word/2010/wordprocessingGroup" xmlns:wpi="http://schemas.microsoft.com/office/word/2010/wordprocessingInk" xmlns:wne="http://schemas.microsoft.com/office/word/2006/wordml" xmlns:wps="http://schemas.microsoft.com/office/word/2010/wordprocessingShape" mc:Ignorable="w14 w15 wp14">
   <w:p>
     <w:pPr>
       <w:pStyle w:val="Kopfzeile"/>
@@ -3006,7 +2969,7 @@
 </file>
 
 <file path=word/numbering.xml><?xml version="1.0" encoding="utf-8"?>
-<w:numbering xmlns:wpc="http://schemas.microsoft.com/office/word/2010/wordprocessingCanvas" xmlns:cx="http://schemas.microsoft.com/office/drawing/2014/chartex" xmlns:cx1="http://schemas.microsoft.com/office/drawing/2015/9/8/chartex" xmlns:cx2="http://schemas.microsoft.com/office/drawing/2015/10/21/chartex" xmlns:cx3="http://schemas.microsoft.com/office/drawing/2016/5/9/chartex" xmlns:cx4="http://schemas.microsoft.com/office/drawing/2016/5/10/chartex" xmlns:cx5="http://schemas.microsoft.com/office/drawing/2016/5/11/chartex" xmlns:cx6="http://schemas.microsoft.com/office/drawing/2016/5/12/chartex" xmlns:cx7="http://schemas.microsoft.com/office/drawing/2016/5/13/chartex" xmlns:cx8="http://schemas.microsoft.com/office/drawing/2016/5/14/chartex" xmlns:mc="http://schemas.openxmlformats.org/markup-compatibility/2006" xmlns:aink="http://schemas.microsoft.com/office/drawing/2016/ink" xmlns:am3d="http://schemas.microsoft.com/office/drawing/2017/model3d" xmlns:o="urn:schemas-microsoft-com:office:office" xmlns:r="http://schemas.openxmlformats.org/officeDocument/2006/relationships" xmlns:m="http://schemas.openxmlformats.org/officeDocument/2006/math" xmlns:v="urn:schemas-microsoft-com:vml" xmlns:wp14="http://schemas.microsoft.com/office/word/2010/wordprocessingDrawing" xmlns:wp="http://schemas.openxmlformats.org/drawingml/2006/wordprocessingDrawing" xmlns:w10="urn:schemas-microsoft-com:office:word" xmlns:w="http://schemas.openxmlformats.org/wordprocessingml/2006/main" xmlns:w14="http://schemas.microsoft.com/office/word/2010/wordml" xmlns:w15="http://schemas.microsoft.com/office/word/2012/wordml" xmlns:w16se="http://schemas.microsoft.com/office/word/2015/wordml/symex" xmlns:wpg="http://schemas.microsoft.com/office/word/2010/wordprocessingGroup" xmlns:wpi="http://schemas.microsoft.com/office/word/2010/wordprocessingInk" xmlns:wne="http://schemas.microsoft.com/office/word/2006/wordml" xmlns:wps="http://schemas.microsoft.com/office/word/2010/wordprocessingShape" mc:Ignorable="w14 w15 w16se wp14">
+<w:numbering xmlns:wpc="http://schemas.microsoft.com/office/word/2010/wordprocessingCanvas" xmlns:mc="http://schemas.openxmlformats.org/markup-compatibility/2006" xmlns:o="urn:schemas-microsoft-com:office:office" xmlns:r="http://schemas.openxmlformats.org/officeDocument/2006/relationships" xmlns:m="http://schemas.openxmlformats.org/officeDocument/2006/math" xmlns:v="urn:schemas-microsoft-com:vml" xmlns:wp14="http://schemas.microsoft.com/office/word/2010/wordprocessingDrawing" xmlns:wp="http://schemas.openxmlformats.org/drawingml/2006/wordprocessingDrawing" xmlns:w10="urn:schemas-microsoft-com:office:word" xmlns:w="http://schemas.openxmlformats.org/wordprocessingml/2006/main" xmlns:w14="http://schemas.microsoft.com/office/word/2010/wordml" xmlns:w15="http://schemas.microsoft.com/office/word/2012/wordml" xmlns:wpg="http://schemas.microsoft.com/office/word/2010/wordprocessingGroup" xmlns:wpi="http://schemas.microsoft.com/office/word/2010/wordprocessingInk" xmlns:wne="http://schemas.microsoft.com/office/word/2006/wordml" xmlns:wps="http://schemas.microsoft.com/office/word/2010/wordprocessingShape" mc:Ignorable="w14 w15 wp14">
   <w:abstractNum w:abstractNumId="0" w15:restartNumberingAfterBreak="0">
     <w:nsid w:val="000B5123"/>
     <w:multiLevelType w:val="hybridMultilevel"/>
@@ -4787,7 +4750,7 @@
 </file>
 
 <file path=word/styles.xml><?xml version="1.0" encoding="utf-8"?>
-<w:styles xmlns:mc="http://schemas.openxmlformats.org/markup-compatibility/2006" xmlns:r="http://schemas.openxmlformats.org/officeDocument/2006/relationships" xmlns:w="http://schemas.openxmlformats.org/wordprocessingml/2006/main" xmlns:w14="http://schemas.microsoft.com/office/word/2010/wordml" xmlns:w15="http://schemas.microsoft.com/office/word/2012/wordml" xmlns:w16se="http://schemas.microsoft.com/office/word/2015/wordml/symex" mc:Ignorable="w14 w15 w16se">
+<w:styles xmlns:mc="http://schemas.openxmlformats.org/markup-compatibility/2006" xmlns:r="http://schemas.openxmlformats.org/officeDocument/2006/relationships" xmlns:w="http://schemas.openxmlformats.org/wordprocessingml/2006/main" xmlns:w14="http://schemas.microsoft.com/office/word/2010/wordml" xmlns:w15="http://schemas.microsoft.com/office/word/2012/wordml" mc:Ignorable="w14 w15">
   <w:docDefaults>
     <w:rPrDefault>
       <w:rPr>
@@ -4803,7 +4766,7 @@
       </w:pPr>
     </w:pPrDefault>
   </w:docDefaults>
-  <w:latentStyles w:defLockedState="0" w:defUIPriority="99" w:defSemiHidden="0" w:defUnhideWhenUsed="0" w:defQFormat="0" w:count="375">
+  <w:latentStyles w:defLockedState="0" w:defUIPriority="99" w:defSemiHidden="0" w:defUnhideWhenUsed="0" w:defQFormat="0" w:count="371">
     <w:lsdException w:name="Normal" w:uiPriority="0" w:qFormat="1"/>
     <w:lsdException w:name="heading 1" w:uiPriority="9" w:qFormat="1"/>
     <w:lsdException w:name="heading 2" w:semiHidden="1" w:uiPriority="9" w:unhideWhenUsed="1" w:qFormat="1"/>
@@ -5175,10 +5138,6 @@
     <w:lsdException w:name="List Table 5 Dark Accent 6" w:uiPriority="50"/>
     <w:lsdException w:name="List Table 6 Colorful Accent 6" w:uiPriority="51"/>
     <w:lsdException w:name="List Table 7 Colorful Accent 6" w:uiPriority="52"/>
-    <w:lsdException w:name="Mention" w:semiHidden="1" w:unhideWhenUsed="1"/>
-    <w:lsdException w:name="Smart Hyperlink" w:semiHidden="1" w:unhideWhenUsed="1"/>
-    <w:lsdException w:name="Hashtag" w:semiHidden="1" w:unhideWhenUsed="1"/>
-    <w:lsdException w:name="Unresolved Mention" w:semiHidden="1" w:unhideWhenUsed="1"/>
   </w:latentStyles>
   <w:style w:type="paragraph" w:default="1" w:styleId="Standard">
     <w:name w:val="Normal"/>
@@ -5455,7 +5414,7 @@
       <w:szCs w:val="24"/>
     </w:rPr>
   </w:style>
-  <w:style w:type="character" w:styleId="NichtaufgelsteErwhnung">
+  <w:style w:type="character" w:customStyle="1" w:styleId="UnresolvedMention">
     <w:name w:val="Unresolved Mention"/>
     <w:basedOn w:val="Absatz-Standardschriftart"/>
     <w:uiPriority w:val="99"/>
@@ -5522,7 +5481,7 @@
 </file>
 
 <file path=word/charts/chart1.xml><?xml version="1.0" encoding="utf-8"?>
-<c:chartSpace xmlns:c="http://schemas.openxmlformats.org/drawingml/2006/chart" xmlns:a="http://schemas.openxmlformats.org/drawingml/2006/main" xmlns:r="http://schemas.openxmlformats.org/officeDocument/2006/relationships" xmlns:c16r2="http://schemas.microsoft.com/office/drawing/2015/06/chart">
+<c:chartSpace xmlns:c="http://schemas.openxmlformats.org/drawingml/2006/chart" xmlns:a="http://schemas.openxmlformats.org/drawingml/2006/main" xmlns:r="http://schemas.openxmlformats.org/officeDocument/2006/relationships">
   <c:date1904 val="0"/>
   <c:lang val="de-DE"/>
   <c:roundedCorners val="0"/>
@@ -5586,7 +5545,7 @@
               <a:cs typeface="+mj-cs"/>
             </a:defRPr>
           </a:pPr>
-          <a:endParaRPr lang="de-DE"/>
+          <a:endParaRPr lang="en-US"/>
         </a:p>
       </c:txPr>
     </c:title>
@@ -5644,7 +5603,7 @@
               </c:numCache>
             </c:numRef>
           </c:val>
-          <c:extLst>
+          <c:extLst xmlns:c16r2="http://schemas.microsoft.com/office/drawing/2015/06/chart">
             <c:ext xmlns:c16="http://schemas.microsoft.com/office/drawing/2014/chart" uri="{C3380CC4-5D6E-409C-BE32-E72D297353CC}">
               <c16:uniqueId val="{00000000-4122-4520-A223-3BEF254A3BBF}"/>
             </c:ext>
@@ -5697,7 +5656,7 @@
               </c:numCache>
             </c:numRef>
           </c:val>
-          <c:extLst>
+          <c:extLst xmlns:c16r2="http://schemas.microsoft.com/office/drawing/2015/06/chart">
             <c:ext xmlns:c16="http://schemas.microsoft.com/office/drawing/2014/chart" uri="{C3380CC4-5D6E-409C-BE32-E72D297353CC}">
               <c16:uniqueId val="{00000001-4122-4520-A223-3BEF254A3BBF}"/>
             </c:ext>
@@ -5750,7 +5709,7 @@
               </c:numCache>
             </c:numRef>
           </c:val>
-          <c:extLst>
+          <c:extLst xmlns:c16r2="http://schemas.microsoft.com/office/drawing/2015/06/chart">
             <c:ext xmlns:c16="http://schemas.microsoft.com/office/drawing/2014/chart" uri="{C3380CC4-5D6E-409C-BE32-E72D297353CC}">
               <c16:uniqueId val="{00000002-4122-4520-A223-3BEF254A3BBF}"/>
             </c:ext>
@@ -5803,7 +5762,7 @@
               </c:numCache>
             </c:numRef>
           </c:val>
-          <c:extLst>
+          <c:extLst xmlns:c16r2="http://schemas.microsoft.com/office/drawing/2015/06/chart">
             <c:ext xmlns:c16="http://schemas.microsoft.com/office/drawing/2014/chart" uri="{C3380CC4-5D6E-409C-BE32-E72D297353CC}">
               <c16:uniqueId val="{00000007-4122-4520-A223-3BEF254A3BBF}"/>
             </c:ext>
@@ -5856,7 +5815,7 @@
               </c:numCache>
             </c:numRef>
           </c:val>
-          <c:extLst>
+          <c:extLst xmlns:c16r2="http://schemas.microsoft.com/office/drawing/2015/06/chart">
             <c:ext xmlns:c16="http://schemas.microsoft.com/office/drawing/2014/chart" uri="{C3380CC4-5D6E-409C-BE32-E72D297353CC}">
               <c16:uniqueId val="{00000008-4122-4520-A223-3BEF254A3BBF}"/>
             </c:ext>
@@ -5909,7 +5868,7 @@
               </c:numCache>
             </c:numRef>
           </c:val>
-          <c:extLst>
+          <c:extLst xmlns:c16r2="http://schemas.microsoft.com/office/drawing/2015/06/chart">
             <c:ext xmlns:c16="http://schemas.microsoft.com/office/drawing/2014/chart" uri="{C3380CC4-5D6E-409C-BE32-E72D297353CC}">
               <c16:uniqueId val="{00000009-4122-4520-A223-3BEF254A3BBF}"/>
             </c:ext>
@@ -5964,7 +5923,7 @@
               </c:numCache>
             </c:numRef>
           </c:val>
-          <c:extLst>
+          <c:extLst xmlns:c16r2="http://schemas.microsoft.com/office/drawing/2015/06/chart">
             <c:ext xmlns:c16="http://schemas.microsoft.com/office/drawing/2014/chart" uri="{C3380CC4-5D6E-409C-BE32-E72D297353CC}">
               <c16:uniqueId val="{0000000A-4122-4520-A223-3BEF254A3BBF}"/>
             </c:ext>
@@ -5979,11 +5938,11 @@
           <c:showBubbleSize val="0"/>
         </c:dLbls>
         <c:gapWidth val="269"/>
-        <c:axId val="480225336"/>
-        <c:axId val="480223368"/>
+        <c:axId val="553957528"/>
+        <c:axId val="475976680"/>
       </c:barChart>
       <c:catAx>
-        <c:axId val="480225336"/>
+        <c:axId val="553957528"/>
         <c:scaling>
           <c:orientation val="minMax"/>
         </c:scaling>
@@ -6023,10 +5982,10 @@
                 <a:cs typeface="+mn-cs"/>
               </a:defRPr>
             </a:pPr>
-            <a:endParaRPr lang="de-DE"/>
+            <a:endParaRPr lang="en-US"/>
           </a:p>
         </c:txPr>
-        <c:crossAx val="480223368"/>
+        <c:crossAx val="475976680"/>
         <c:crosses val="autoZero"/>
         <c:auto val="1"/>
         <c:lblAlgn val="ctr"/>
@@ -6034,7 +5993,7 @@
         <c:noMultiLvlLbl val="0"/>
       </c:catAx>
       <c:valAx>
-        <c:axId val="480223368"/>
+        <c:axId val="475976680"/>
         <c:scaling>
           <c:orientation val="minMax"/>
         </c:scaling>
@@ -6096,10 +6055,10 @@
                 <a:cs typeface="+mn-cs"/>
               </a:defRPr>
             </a:pPr>
-            <a:endParaRPr lang="de-DE"/>
+            <a:endParaRPr lang="en-US"/>
           </a:p>
         </c:txPr>
-        <c:crossAx val="480225336"/>
+        <c:crossAx val="553957528"/>
         <c:crosses val="autoZero"/>
         <c:crossBetween val="between"/>
       </c:valAx>
@@ -6138,7 +6097,7 @@
               <a:cs typeface="+mn-cs"/>
             </a:defRPr>
           </a:pPr>
-          <a:endParaRPr lang="de-DE"/>
+          <a:endParaRPr lang="en-US"/>
         </a:p>
       </c:txPr>
     </c:legend>
@@ -6168,7 +6127,7 @@
       <a:pPr>
         <a:defRPr/>
       </a:pPr>
-      <a:endParaRPr lang="de-DE"/>
+      <a:endParaRPr lang="en-US"/>
     </a:p>
   </c:txPr>
   <c:externalData r:id="rId3">
@@ -6178,7 +6137,7 @@
 </file>
 
 <file path=word/charts/chart2.xml><?xml version="1.0" encoding="utf-8"?>
-<c:chartSpace xmlns:c="http://schemas.openxmlformats.org/drawingml/2006/chart" xmlns:a="http://schemas.openxmlformats.org/drawingml/2006/main" xmlns:r="http://schemas.openxmlformats.org/officeDocument/2006/relationships" xmlns:c16r2="http://schemas.microsoft.com/office/drawing/2015/06/chart">
+<c:chartSpace xmlns:c="http://schemas.openxmlformats.org/drawingml/2006/chart" xmlns:a="http://schemas.openxmlformats.org/drawingml/2006/main" xmlns:r="http://schemas.openxmlformats.org/officeDocument/2006/relationships">
   <c:date1904 val="0"/>
   <c:lang val="de-DE"/>
   <c:roundedCorners val="0"/>
@@ -6250,7 +6209,7 @@
               <a:cs typeface="+mn-cs"/>
             </a:defRPr>
           </a:pPr>
-          <a:endParaRPr lang="de-DE"/>
+          <a:endParaRPr lang="en-US"/>
         </a:p>
       </c:txPr>
     </c:title>
@@ -6308,7 +6267,7 @@
               </a:ln>
               <a:effectLst/>
             </c:spPr>
-            <c:extLst>
+            <c:extLst xmlns:c16r2="http://schemas.microsoft.com/office/drawing/2015/06/chart">
               <c:ext xmlns:c16="http://schemas.microsoft.com/office/drawing/2014/chart" uri="{C3380CC4-5D6E-409C-BE32-E72D297353CC}">
                 <c16:uniqueId val="{00000008-AF00-4567-904A-1A4BB6B9244C}"/>
               </c:ext>
@@ -6327,7 +6286,7 @@
               </a:ln>
               <a:effectLst/>
             </c:spPr>
-            <c:extLst>
+            <c:extLst xmlns:c16r2="http://schemas.microsoft.com/office/drawing/2015/06/chart">
               <c:ext xmlns:c16="http://schemas.microsoft.com/office/drawing/2014/chart" uri="{C3380CC4-5D6E-409C-BE32-E72D297353CC}">
                 <c16:uniqueId val="{00000007-AF00-4567-904A-1A4BB6B9244C}"/>
               </c:ext>
@@ -6359,7 +6318,7 @@
                       <a:cs typeface="+mn-cs"/>
                     </a:defRPr>
                   </a:pPr>
-                  <a:endParaRPr lang="de-DE"/>
+                  <a:endParaRPr lang="en-US"/>
                 </a:p>
               </c:txPr>
               <c:dLblPos val="inEnd"/>
@@ -6369,11 +6328,6 @@
               <c:showSerName val="0"/>
               <c:showPercent val="0"/>
               <c:showBubbleSize val="0"/>
-              <c:extLst>
-                <c:ext xmlns:c16="http://schemas.microsoft.com/office/drawing/2014/chart" uri="{C3380CC4-5D6E-409C-BE32-E72D297353CC}">
-                  <c16:uniqueId val="{00000008-AF00-4567-904A-1A4BB6B9244C}"/>
-                </c:ext>
-              </c:extLst>
             </c:dLbl>
             <c:dLbl>
               <c:idx val="1"/>
@@ -6400,7 +6354,7 @@
                       <a:cs typeface="+mn-cs"/>
                     </a:defRPr>
                   </a:pPr>
-                  <a:endParaRPr lang="de-DE"/>
+                  <a:endParaRPr lang="en-US"/>
                 </a:p>
               </c:txPr>
               <c:dLblPos val="inEnd"/>
@@ -6410,11 +6364,6 @@
               <c:showSerName val="0"/>
               <c:showPercent val="0"/>
               <c:showBubbleSize val="0"/>
-              <c:extLst>
-                <c:ext xmlns:c16="http://schemas.microsoft.com/office/drawing/2014/chart" uri="{C3380CC4-5D6E-409C-BE32-E72D297353CC}">
-                  <c16:uniqueId val="{00000007-AF00-4567-904A-1A4BB6B9244C}"/>
-                </c:ext>
-              </c:extLst>
             </c:dLbl>
             <c:spPr>
               <a:noFill/>
@@ -6442,7 +6391,7 @@
                     <a:cs typeface="+mn-cs"/>
                   </a:defRPr>
                 </a:pPr>
-                <a:endParaRPr lang="de-DE"/>
+                <a:endParaRPr lang="en-US"/>
               </a:p>
             </c:txPr>
             <c:dLblPos val="inEnd"/>
@@ -6453,7 +6402,7 @@
             <c:showPercent val="0"/>
             <c:showBubbleSize val="0"/>
             <c:showLeaderLines val="0"/>
-            <c:extLst>
+            <c:extLst xmlns:c16r2="http://schemas.microsoft.com/office/drawing/2015/06/chart">
               <c:ext xmlns:c15="http://schemas.microsoft.com/office/drawing/2012/chart" uri="{CE6537A1-D6FC-4f65-9D91-7224C49458BB}">
                 <c15:showLeaderLines val="1"/>
                 <c15:leaderLines>
@@ -6502,7 +6451,7 @@
               </c:numCache>
             </c:numRef>
           </c:val>
-          <c:extLst>
+          <c:extLst xmlns:c16r2="http://schemas.microsoft.com/office/drawing/2015/06/chart">
             <c:ext xmlns:c16="http://schemas.microsoft.com/office/drawing/2014/chart" uri="{C3380CC4-5D6E-409C-BE32-E72D297353CC}">
               <c16:uniqueId val="{00000000-AF00-4567-904A-1A4BB6B9244C}"/>
             </c:ext>
@@ -6518,11 +6467,11 @@
           <c:showBubbleSize val="0"/>
         </c:dLbls>
         <c:gapWidth val="182"/>
-        <c:axId val="480225336"/>
-        <c:axId val="480223368"/>
+        <c:axId val="557296832"/>
+        <c:axId val="557297224"/>
       </c:barChart>
       <c:catAx>
-        <c:axId val="480225336"/>
+        <c:axId val="557296832"/>
         <c:scaling>
           <c:orientation val="minMax"/>
         </c:scaling>
@@ -6562,10 +6511,10 @@
                 <a:cs typeface="+mn-cs"/>
               </a:defRPr>
             </a:pPr>
-            <a:endParaRPr lang="de-DE"/>
+            <a:endParaRPr lang="en-US"/>
           </a:p>
         </c:txPr>
-        <c:crossAx val="480223368"/>
+        <c:crossAx val="557297224"/>
         <c:crosses val="autoZero"/>
         <c:auto val="1"/>
         <c:lblAlgn val="ctr"/>
@@ -6573,7 +6522,7 @@
         <c:noMultiLvlLbl val="0"/>
       </c:catAx>
       <c:valAx>
-        <c:axId val="480223368"/>
+        <c:axId val="557297224"/>
         <c:scaling>
           <c:orientation val="minMax"/>
         </c:scaling>
@@ -6621,10 +6570,10 @@
                 <a:cs typeface="+mn-cs"/>
               </a:defRPr>
             </a:pPr>
-            <a:endParaRPr lang="de-DE"/>
+            <a:endParaRPr lang="en-US"/>
           </a:p>
         </c:txPr>
-        <c:crossAx val="480225336"/>
+        <c:crossAx val="557296832"/>
         <c:crosses val="autoZero"/>
         <c:crossBetween val="between"/>
       </c:valAx>
@@ -6662,7 +6611,7 @@
       <a:pPr>
         <a:defRPr/>
       </a:pPr>
-      <a:endParaRPr lang="de-DE"/>
+      <a:endParaRPr lang="en-US"/>
     </a:p>
   </c:txPr>
   <c:externalData r:id="rId3">
@@ -6672,7 +6621,7 @@
 </file>
 
 <file path=word/charts/chart3.xml><?xml version="1.0" encoding="utf-8"?>
-<c:chartSpace xmlns:c="http://schemas.openxmlformats.org/drawingml/2006/chart" xmlns:a="http://schemas.openxmlformats.org/drawingml/2006/main" xmlns:r="http://schemas.openxmlformats.org/officeDocument/2006/relationships" xmlns:c16r2="http://schemas.microsoft.com/office/drawing/2015/06/chart">
+<c:chartSpace xmlns:c="http://schemas.openxmlformats.org/drawingml/2006/chart" xmlns:a="http://schemas.openxmlformats.org/drawingml/2006/main" xmlns:r="http://schemas.openxmlformats.org/officeDocument/2006/relationships">
   <c:date1904 val="0"/>
   <c:lang val="de-DE"/>
   <c:roundedCorners val="0"/>
@@ -6744,7 +6693,7 @@
               <a:cs typeface="+mn-cs"/>
             </a:defRPr>
           </a:pPr>
-          <a:endParaRPr lang="de-DE"/>
+          <a:endParaRPr lang="en-US"/>
         </a:p>
       </c:txPr>
     </c:title>
@@ -6804,7 +6753,7 @@
               </a:ln>
               <a:effectLst/>
             </c:spPr>
-            <c:extLst>
+            <c:extLst xmlns:c16r2="http://schemas.microsoft.com/office/drawing/2015/06/chart">
               <c:ext xmlns:c16="http://schemas.microsoft.com/office/drawing/2014/chart" uri="{C3380CC4-5D6E-409C-BE32-E72D297353CC}">
                 <c16:uniqueId val="{00000001-0712-4964-B29D-4F166DB0ACEC}"/>
               </c:ext>
@@ -6823,7 +6772,7 @@
               </a:ln>
               <a:effectLst/>
             </c:spPr>
-            <c:extLst>
+            <c:extLst xmlns:c16r2="http://schemas.microsoft.com/office/drawing/2015/06/chart">
               <c:ext xmlns:c16="http://schemas.microsoft.com/office/drawing/2014/chart" uri="{C3380CC4-5D6E-409C-BE32-E72D297353CC}">
                 <c16:uniqueId val="{00000003-0712-4964-B29D-4F166DB0ACEC}"/>
               </c:ext>
@@ -6855,7 +6804,7 @@
                       <a:cs typeface="+mn-cs"/>
                     </a:defRPr>
                   </a:pPr>
-                  <a:endParaRPr lang="de-DE"/>
+                  <a:endParaRPr lang="en-US"/>
                 </a:p>
               </c:txPr>
               <c:dLblPos val="inEnd"/>
@@ -6865,11 +6814,6 @@
               <c:showSerName val="0"/>
               <c:showPercent val="0"/>
               <c:showBubbleSize val="0"/>
-              <c:extLst>
-                <c:ext xmlns:c16="http://schemas.microsoft.com/office/drawing/2014/chart" uri="{C3380CC4-5D6E-409C-BE32-E72D297353CC}">
-                  <c16:uniqueId val="{00000001-0712-4964-B29D-4F166DB0ACEC}"/>
-                </c:ext>
-              </c:extLst>
             </c:dLbl>
             <c:dLbl>
               <c:idx val="1"/>
@@ -6896,7 +6840,7 @@
                       <a:cs typeface="+mn-cs"/>
                     </a:defRPr>
                   </a:pPr>
-                  <a:endParaRPr lang="de-DE"/>
+                  <a:endParaRPr lang="en-US"/>
                 </a:p>
               </c:txPr>
               <c:dLblPos val="inEnd"/>
@@ -6906,11 +6850,6 @@
               <c:showSerName val="0"/>
               <c:showPercent val="0"/>
               <c:showBubbleSize val="0"/>
-              <c:extLst>
-                <c:ext xmlns:c16="http://schemas.microsoft.com/office/drawing/2014/chart" uri="{C3380CC4-5D6E-409C-BE32-E72D297353CC}">
-                  <c16:uniqueId val="{00000003-0712-4964-B29D-4F166DB0ACEC}"/>
-                </c:ext>
-              </c:extLst>
             </c:dLbl>
             <c:spPr>
               <a:noFill/>
@@ -6938,7 +6877,7 @@
                     <a:cs typeface="+mn-cs"/>
                   </a:defRPr>
                 </a:pPr>
-                <a:endParaRPr lang="de-DE"/>
+                <a:endParaRPr lang="en-US"/>
               </a:p>
             </c:txPr>
             <c:dLblPos val="inEnd"/>
@@ -6949,7 +6888,7 @@
             <c:showPercent val="0"/>
             <c:showBubbleSize val="0"/>
             <c:showLeaderLines val="0"/>
-            <c:extLst>
+            <c:extLst xmlns:c16r2="http://schemas.microsoft.com/office/drawing/2015/06/chart">
               <c:ext xmlns:c15="http://schemas.microsoft.com/office/drawing/2012/chart" uri="{CE6537A1-D6FC-4f65-9D91-7224C49458BB}">
                 <c15:showLeaderLines val="1"/>
                 <c15:leaderLines>
@@ -6998,7 +6937,7 @@
               </c:numCache>
             </c:numRef>
           </c:val>
-          <c:extLst>
+          <c:extLst xmlns:c16r2="http://schemas.microsoft.com/office/drawing/2015/06/chart">
             <c:ext xmlns:c16="http://schemas.microsoft.com/office/drawing/2014/chart" uri="{C3380CC4-5D6E-409C-BE32-E72D297353CC}">
               <c16:uniqueId val="{00000004-0712-4964-B29D-4F166DB0ACEC}"/>
             </c:ext>
@@ -7014,11 +6953,11 @@
           <c:showBubbleSize val="0"/>
         </c:dLbls>
         <c:gapWidth val="182"/>
-        <c:axId val="480225336"/>
-        <c:axId val="480223368"/>
+        <c:axId val="480694328"/>
+        <c:axId val="557448936"/>
       </c:barChart>
       <c:catAx>
-        <c:axId val="480225336"/>
+        <c:axId val="480694328"/>
         <c:scaling>
           <c:orientation val="minMax"/>
         </c:scaling>
@@ -7058,10 +6997,10 @@
                 <a:cs typeface="+mn-cs"/>
               </a:defRPr>
             </a:pPr>
-            <a:endParaRPr lang="de-DE"/>
+            <a:endParaRPr lang="en-US"/>
           </a:p>
         </c:txPr>
-        <c:crossAx val="480223368"/>
+        <c:crossAx val="557448936"/>
         <c:crosses val="autoZero"/>
         <c:auto val="1"/>
         <c:lblAlgn val="ctr"/>
@@ -7069,7 +7008,7 @@
         <c:noMultiLvlLbl val="0"/>
       </c:catAx>
       <c:valAx>
-        <c:axId val="480223368"/>
+        <c:axId val="557448936"/>
         <c:scaling>
           <c:orientation val="minMax"/>
         </c:scaling>
@@ -7117,10 +7056,10 @@
                 <a:cs typeface="+mn-cs"/>
               </a:defRPr>
             </a:pPr>
-            <a:endParaRPr lang="de-DE"/>
+            <a:endParaRPr lang="en-US"/>
           </a:p>
         </c:txPr>
-        <c:crossAx val="480225336"/>
+        <c:crossAx val="480694328"/>
         <c:crosses val="autoZero"/>
         <c:crossBetween val="between"/>
       </c:valAx>
@@ -7158,7 +7097,7 @@
       <a:pPr>
         <a:defRPr/>
       </a:pPr>
-      <a:endParaRPr lang="de-DE"/>
+      <a:endParaRPr lang="en-US"/>
     </a:p>
   </c:txPr>
   <c:externalData r:id="rId3">
@@ -7168,7 +7107,7 @@
 </file>
 
 <file path=word/charts/chart4.xml><?xml version="1.0" encoding="utf-8"?>
-<c:chartSpace xmlns:c="http://schemas.openxmlformats.org/drawingml/2006/chart" xmlns:a="http://schemas.openxmlformats.org/drawingml/2006/main" xmlns:r="http://schemas.openxmlformats.org/officeDocument/2006/relationships" xmlns:c16r2="http://schemas.microsoft.com/office/drawing/2015/06/chart">
+<c:chartSpace xmlns:c="http://schemas.openxmlformats.org/drawingml/2006/chart" xmlns:a="http://schemas.openxmlformats.org/drawingml/2006/main" xmlns:r="http://schemas.openxmlformats.org/officeDocument/2006/relationships">
   <c:date1904 val="0"/>
   <c:lang val="de-DE"/>
   <c:roundedCorners val="0"/>
@@ -7240,7 +7179,7 @@
               <a:cs typeface="+mn-cs"/>
             </a:defRPr>
           </a:pPr>
-          <a:endParaRPr lang="de-DE"/>
+          <a:endParaRPr lang="en-US"/>
         </a:p>
       </c:txPr>
     </c:title>
@@ -7298,7 +7237,7 @@
               </a:ln>
               <a:effectLst/>
             </c:spPr>
-            <c:extLst>
+            <c:extLst xmlns:c16r2="http://schemas.microsoft.com/office/drawing/2015/06/chart">
               <c:ext xmlns:c16="http://schemas.microsoft.com/office/drawing/2014/chart" uri="{C3380CC4-5D6E-409C-BE32-E72D297353CC}">
                 <c16:uniqueId val="{00000001-45A2-4017-A0AF-060B57160302}"/>
               </c:ext>
@@ -7317,7 +7256,7 @@
               </a:ln>
               <a:effectLst/>
             </c:spPr>
-            <c:extLst>
+            <c:extLst xmlns:c16r2="http://schemas.microsoft.com/office/drawing/2015/06/chart">
               <c:ext xmlns:c16="http://schemas.microsoft.com/office/drawing/2014/chart" uri="{C3380CC4-5D6E-409C-BE32-E72D297353CC}">
                 <c16:uniqueId val="{00000003-45A2-4017-A0AF-060B57160302}"/>
               </c:ext>
@@ -7349,7 +7288,7 @@
                       <a:cs typeface="+mn-cs"/>
                     </a:defRPr>
                   </a:pPr>
-                  <a:endParaRPr lang="de-DE"/>
+                  <a:endParaRPr lang="en-US"/>
                 </a:p>
               </c:txPr>
               <c:dLblPos val="inEnd"/>
@@ -7359,11 +7298,6 @@
               <c:showSerName val="0"/>
               <c:showPercent val="0"/>
               <c:showBubbleSize val="0"/>
-              <c:extLst>
-                <c:ext xmlns:c16="http://schemas.microsoft.com/office/drawing/2014/chart" uri="{C3380CC4-5D6E-409C-BE32-E72D297353CC}">
-                  <c16:uniqueId val="{00000001-45A2-4017-A0AF-060B57160302}"/>
-                </c:ext>
-              </c:extLst>
             </c:dLbl>
             <c:dLbl>
               <c:idx val="1"/>
@@ -7390,7 +7324,7 @@
                       <a:cs typeface="+mn-cs"/>
                     </a:defRPr>
                   </a:pPr>
-                  <a:endParaRPr lang="de-DE"/>
+                  <a:endParaRPr lang="en-US"/>
                 </a:p>
               </c:txPr>
               <c:dLblPos val="inEnd"/>
@@ -7400,11 +7334,6 @@
               <c:showSerName val="0"/>
               <c:showPercent val="0"/>
               <c:showBubbleSize val="0"/>
-              <c:extLst>
-                <c:ext xmlns:c16="http://schemas.microsoft.com/office/drawing/2014/chart" uri="{C3380CC4-5D6E-409C-BE32-E72D297353CC}">
-                  <c16:uniqueId val="{00000003-45A2-4017-A0AF-060B57160302}"/>
-                </c:ext>
-              </c:extLst>
             </c:dLbl>
             <c:spPr>
               <a:noFill/>
@@ -7432,7 +7361,7 @@
                     <a:cs typeface="+mn-cs"/>
                   </a:defRPr>
                 </a:pPr>
-                <a:endParaRPr lang="de-DE"/>
+                <a:endParaRPr lang="en-US"/>
               </a:p>
             </c:txPr>
             <c:dLblPos val="inEnd"/>
@@ -7443,7 +7372,7 @@
             <c:showPercent val="0"/>
             <c:showBubbleSize val="0"/>
             <c:showLeaderLines val="0"/>
-            <c:extLst>
+            <c:extLst xmlns:c16r2="http://schemas.microsoft.com/office/drawing/2015/06/chart">
               <c:ext xmlns:c15="http://schemas.microsoft.com/office/drawing/2012/chart" uri="{CE6537A1-D6FC-4f65-9D91-7224C49458BB}">
                 <c15:showLeaderLines val="1"/>
                 <c15:leaderLines>
@@ -7492,7 +7421,7 @@
               </c:numCache>
             </c:numRef>
           </c:val>
-          <c:extLst>
+          <c:extLst xmlns:c16r2="http://schemas.microsoft.com/office/drawing/2015/06/chart">
             <c:ext xmlns:c16="http://schemas.microsoft.com/office/drawing/2014/chart" uri="{C3380CC4-5D6E-409C-BE32-E72D297353CC}">
               <c16:uniqueId val="{00000004-45A2-4017-A0AF-060B57160302}"/>
             </c:ext>
@@ -7508,11 +7437,11 @@
           <c:showBubbleSize val="0"/>
         </c:dLbls>
         <c:gapWidth val="182"/>
-        <c:axId val="480225336"/>
-        <c:axId val="480223368"/>
+        <c:axId val="558405240"/>
+        <c:axId val="558405632"/>
       </c:barChart>
       <c:catAx>
-        <c:axId val="480225336"/>
+        <c:axId val="558405240"/>
         <c:scaling>
           <c:orientation val="minMax"/>
         </c:scaling>
@@ -7552,10 +7481,10 @@
                 <a:cs typeface="+mn-cs"/>
               </a:defRPr>
             </a:pPr>
-            <a:endParaRPr lang="de-DE"/>
+            <a:endParaRPr lang="en-US"/>
           </a:p>
         </c:txPr>
-        <c:crossAx val="480223368"/>
+        <c:crossAx val="558405632"/>
         <c:crosses val="autoZero"/>
         <c:auto val="1"/>
         <c:lblAlgn val="ctr"/>
@@ -7563,7 +7492,7 @@
         <c:noMultiLvlLbl val="0"/>
       </c:catAx>
       <c:valAx>
-        <c:axId val="480223368"/>
+        <c:axId val="558405632"/>
         <c:scaling>
           <c:orientation val="minMax"/>
         </c:scaling>
@@ -7611,10 +7540,10 @@
                 <a:cs typeface="+mn-cs"/>
               </a:defRPr>
             </a:pPr>
-            <a:endParaRPr lang="de-DE"/>
+            <a:endParaRPr lang="en-US"/>
           </a:p>
         </c:txPr>
-        <c:crossAx val="480225336"/>
+        <c:crossAx val="558405240"/>
         <c:crosses val="autoZero"/>
         <c:crossBetween val="between"/>
       </c:valAx>
@@ -7652,7 +7581,7 @@
       <a:pPr>
         <a:defRPr/>
       </a:pPr>
-      <a:endParaRPr lang="de-DE"/>
+      <a:endParaRPr lang="en-US"/>
     </a:p>
   </c:txPr>
   <c:externalData r:id="rId3">
@@ -10102,7 +10031,7 @@
 </file>
 
 <file path=customXml/itemProps1.xml><?xml version="1.0" encoding="utf-8"?>
-<ds:datastoreItem xmlns:ds="http://schemas.openxmlformats.org/officeDocument/2006/customXml" ds:itemID="{0971976F-9325-427D-8EAD-95479F8285AA}">
+<ds:datastoreItem xmlns:ds="http://schemas.openxmlformats.org/officeDocument/2006/customXml" ds:itemID="{1EEFB3A8-3374-4755-B36D-F26B53B92DF0}">
   <ds:schemaRefs>
     <ds:schemaRef ds:uri="http://schemas.openxmlformats.org/officeDocument/2006/bibliography"/>
   </ds:schemaRefs>

</xml_diff>